<commit_message>
Aktualisierung Kommentare im Notebook und Dokumentation
</commit_message>
<xml_diff>
--- a/cwm1_Bericht.docx
+++ b/cwm1_Bericht.docx
@@ -173,24 +173,54 @@
                                     <w:lang w:val="en-US"/>
                                   </w:rPr>
                                 </w:pPr>
+                                <w:proofErr w:type="spellStart"/>
                                 <w:r>
                                   <w:rPr>
                                     <w:lang w:val="en-US"/>
                                   </w:rPr>
-                                  <w:t xml:space="preserve">Verfasser: </w:t>
+                                  <w:t>Verfasser</w:t>
+                                </w:r>
+                                <w:proofErr w:type="spellEnd"/>
+                                <w:r>
+                                  <w:rPr>
+                                    <w:lang w:val="en-US"/>
+                                  </w:rPr>
+                                  <w:t xml:space="preserve">: </w:t>
                                 </w:r>
                                 <w:r>
                                   <w:rPr>
                                     <w:lang w:val="en-US"/>
                                   </w:rPr>
-                                  <w:t>Aaron Studer, Christian Heeb, L</w:t>
+                                  <w:t xml:space="preserve">Aaron Studer, Christian </w:t>
+                                </w:r>
+                                <w:proofErr w:type="spellStart"/>
+                                <w:r>
+                                  <w:rPr>
+                                    <w:lang w:val="en-US"/>
+                                  </w:rPr>
+                                  <w:t>Heeb</w:t>
+                                </w:r>
+                                <w:proofErr w:type="spellEnd"/>
+                                <w:r>
+                                  <w:rPr>
+                                    <w:lang w:val="en-US"/>
+                                  </w:rPr>
+                                  <w:t>, L</w:t>
                                 </w:r>
                                 <w:r>
                                   <w:rPr>
                                     <w:lang w:val="en-US"/>
                                   </w:rPr>
-                                  <w:t>uca Gisler</w:t>
+                                  <w:t xml:space="preserve">uca </w:t>
                                 </w:r>
+                                <w:proofErr w:type="spellStart"/>
+                                <w:r>
+                                  <w:rPr>
+                                    <w:lang w:val="en-US"/>
+                                  </w:rPr>
+                                  <w:t>Gisler</w:t>
+                                </w:r>
+                                <w:proofErr w:type="spellEnd"/>
                               </w:p>
                             </w:sdtContent>
                           </w:sdt>
@@ -280,24 +310,54 @@
                               <w:lang w:val="en-US"/>
                             </w:rPr>
                           </w:pPr>
+                          <w:proofErr w:type="spellStart"/>
                           <w:r>
                             <w:rPr>
                               <w:lang w:val="en-US"/>
                             </w:rPr>
-                            <w:t xml:space="preserve">Verfasser: </w:t>
+                            <w:t>Verfasser</w:t>
+                          </w:r>
+                          <w:proofErr w:type="spellEnd"/>
+                          <w:r>
+                            <w:rPr>
+                              <w:lang w:val="en-US"/>
+                            </w:rPr>
+                            <w:t xml:space="preserve">: </w:t>
                           </w:r>
                           <w:r>
                             <w:rPr>
                               <w:lang w:val="en-US"/>
                             </w:rPr>
-                            <w:t>Aaron Studer, Christian Heeb, L</w:t>
+                            <w:t xml:space="preserve">Aaron Studer, Christian </w:t>
+                          </w:r>
+                          <w:proofErr w:type="spellStart"/>
+                          <w:r>
+                            <w:rPr>
+                              <w:lang w:val="en-US"/>
+                            </w:rPr>
+                            <w:t>Heeb</w:t>
+                          </w:r>
+                          <w:proofErr w:type="spellEnd"/>
+                          <w:r>
+                            <w:rPr>
+                              <w:lang w:val="en-US"/>
+                            </w:rPr>
+                            <w:t>, L</w:t>
                           </w:r>
                           <w:r>
                             <w:rPr>
                               <w:lang w:val="en-US"/>
                             </w:rPr>
-                            <w:t>uca Gisler</w:t>
+                            <w:t xml:space="preserve">uca </w:t>
                           </w:r>
+                          <w:proofErr w:type="spellStart"/>
+                          <w:r>
+                            <w:rPr>
+                              <w:lang w:val="en-US"/>
+                            </w:rPr>
+                            <w:t>Gisler</w:t>
+                          </w:r>
+                          <w:proofErr w:type="spellEnd"/>
                         </w:p>
                       </w:sdtContent>
                     </w:sdt>
@@ -1540,7 +1600,15 @@
     </w:p>
     <w:p>
       <w:r>
-        <w:t>Die Kantonsstrasse unterhalb Schiers (GR) ist vom Steinschlag betroffen. Steine lösen sich von zwei unterschiedlichen Stellen an der Felswand ab (Ablösungszone 1 und Ablösungszone 2). Der betroffene Strassenabschnitt ist mit Steinfangnetzen gesichert, die jedoch in die Jahre gekommen sind und die angestrebte Sicherheit nicht mehr gewährleisten können. Die Planung für Ersatznetze hat bereits begonnen, kann aber frühstens in einem Jahr umgesetzt werden.</w:t>
+        <w:t xml:space="preserve">Die Kantonsstrasse unterhalb </w:t>
+      </w:r>
+      <w:proofErr w:type="spellStart"/>
+      <w:r>
+        <w:t>Schiers</w:t>
+      </w:r>
+      <w:proofErr w:type="spellEnd"/>
+      <w:r>
+        <w:t xml:space="preserve"> (GR) ist vom Steinschlag betroffen. Steine lösen sich von zwei unterschiedlichen Stellen an der Felswand ab (Ablösungszone 1 und Ablösungszone 2). Der betroffene Strassenabschnitt ist mit Steinfangnetzen gesichert, die jedoch in die Jahre gekommen sind und die angestrebte Sicherheit nicht mehr gewährleisten können. Die Planung für Ersatznetze hat bereits begonnen, kann aber frühstens in einem Jahr umgesetzt werden.</w:t>
       </w:r>
     </w:p>
     <w:p>
@@ -1584,7 +1652,15 @@
         <w:t xml:space="preserve"> Die Geschwindigkeit wurde durch ein Radar aufgenommen und ist somit sehr präzise. Die Masser ist eine Schätzung unseres Geologen. </w:t>
       </w:r>
       <w:r>
-        <w:t>Ein beauftragtes Ingenieurbüro hat geschätzt, dass die Sicherheitsnetze bis zu einer Aufprallenergie von 1000 kJ sicher sind. Falls bereits ein Stein mit über 2000kg in den Sicherheitsnetzen liegt, beträgt die Aufprallenergie, die von den Sicherheitsnetzen aufgenommen werden kann, nur noch 500 kJ. Steine in den Sicherheitsnetze werden vom Unterhaltsteam entfernt (die Reaktionszeit beträgt 24 Stunden). Das tägliche Verkehrsaufkommen beträgt 1200 Autos. Stau kommt auf der Strecke nicht vor. Die Tempolimite beträgt 60 km/h.</w:t>
+        <w:t xml:space="preserve">Ein beauftragtes Ingenieurbüro hat geschätzt, dass die Sicherheitsnetze bis zu einer Aufprallenergie von 1000 kJ sicher sind. Falls bereits ein Stein mit über 2000kg in den Sicherheitsnetzen liegt, beträgt die Aufprallenergie, die von den Sicherheitsnetzen aufgenommen werden kann, nur noch 500 kJ. Steine in den Sicherheitsnetze werden vom Unterhaltsteam entfernt (die Reaktionszeit beträgt 24 Stunden). Das tägliche Verkehrsaufkommen beträgt 1200 Autos. Stau kommt auf der Strecke nicht vor. Die </w:t>
+      </w:r>
+      <w:proofErr w:type="spellStart"/>
+      <w:r>
+        <w:t>Tempolimite</w:t>
+      </w:r>
+      <w:proofErr w:type="spellEnd"/>
+      <w:r>
+        <w:t xml:space="preserve"> beträgt 60 km/h.</w:t>
       </w:r>
     </w:p>
     <w:p/>
@@ -1693,9 +1769,11 @@
       <w:r>
         <w:t xml:space="preserve">Für die optimale Berechnungsgrundlage müssen die Daten inspiziert und vorbereitet werden. Die Daten des Experten wurden empfangen und mit Hilfe eines </w:t>
       </w:r>
+      <w:proofErr w:type="spellStart"/>
       <w:r>
         <w:t>Jupyter</w:t>
       </w:r>
+      <w:proofErr w:type="spellEnd"/>
       <w:r>
         <w:t xml:space="preserve"> Notebooks eingelesen. Zu </w:t>
       </w:r>
@@ -1813,7 +1891,15 @@
         <w:t>der gemessenen Steine</w:t>
       </w:r>
       <w:r>
-        <w:t xml:space="preserve"> fällt auf, dass wir es in der Ablösezone mit überwiegend «kleinen» Massen zutun haben. Steine &lt;500kg verzeichnen die meisten Aufzeichnungen. Der Februar ist der Monat mit den wenigsten Steinschlägen.</w:t>
+        <w:t xml:space="preserve"> fällt auf, dass wir es in der Ablösezone mit überwiegend «kleinen» Massen </w:t>
+      </w:r>
+      <w:proofErr w:type="spellStart"/>
+      <w:r>
+        <w:t>zutun</w:t>
+      </w:r>
+      <w:proofErr w:type="spellEnd"/>
+      <w:r>
+        <w:t xml:space="preserve"> haben. Steine &lt;500kg verzeichnen die meisten Aufzeichnungen. Der Februar ist der Monat mit den wenigsten Steinschlägen.</w:t>
       </w:r>
     </w:p>
     <w:p>
@@ -2355,7 +2441,7 @@
           <w:noProof/>
         </w:rPr>
         <w:drawing>
-          <wp:inline distT="0" distB="0" distL="0" distR="0" wp14:anchorId="75CDCFA0" wp14:editId="779B7926">
+          <wp:inline distT="0" distB="0" distL="0" distR="0" wp14:anchorId="75CDCFA0" wp14:editId="3E4F2139">
             <wp:extent cx="3800724" cy="2600851"/>
             <wp:effectExtent l="0" t="0" r="0" b="9525"/>
             <wp:docPr id="1601729373" name="Grafik 1601729373" descr="A picture containing diagram, line, screenshot, design&#10;&#10;Description automatically generated"/>
@@ -2377,7 +2463,7 @@
                   <pic:spPr bwMode="auto">
                     <a:xfrm>
                       <a:off x="0" y="0"/>
-                      <a:ext cx="3904886" cy="2672129"/>
+                      <a:ext cx="3800724" cy="2600851"/>
                     </a:xfrm>
                     <a:prstGeom prst="rect">
                       <a:avLst/>
@@ -2407,17 +2493,28 @@
           <w:b/>
           <w:bCs/>
         </w:rPr>
-        <w:t>74606.18 Jahren</w:t>
-      </w:r>
-      <w:r>
-        <w:t xml:space="preserve"> und </w:t>
+        <w:t>74</w:t>
       </w:r>
       <w:r>
         <w:rPr>
           <w:b/>
           <w:bCs/>
         </w:rPr>
-        <w:t>124806 Durchbrüchen</w:t>
+        <w:t>581</w:t>
+      </w:r>
+      <w:r>
+        <w:rPr>
+          <w:b/>
+          <w:bCs/>
+        </w:rPr>
+        <w:t>.</w:t>
+      </w:r>
+      <w:r>
+        <w:rPr>
+          <w:b/>
+          <w:bCs/>
+        </w:rPr>
+        <w:t>64</w:t>
       </w:r>
       <w:r>
         <w:rPr>
@@ -2427,14 +2524,66 @@
         <w:t xml:space="preserve"> </w:t>
       </w:r>
       <w:r>
-        <w:t xml:space="preserve">erhalten wir Simulationsergebnis von </w:t>
-      </w:r>
-      <w:r>
         <w:rPr>
           <w:b/>
           <w:bCs/>
         </w:rPr>
-        <w:t>1.67 Durchbrüchen pro Jahr</w:t>
+        <w:t>Jahren</w:t>
+      </w:r>
+      <w:r>
+        <w:t xml:space="preserve"> und </w:t>
+      </w:r>
+      <w:r>
+        <w:rPr>
+          <w:b/>
+          <w:bCs/>
+        </w:rPr>
+        <w:t>128000</w:t>
+      </w:r>
+      <w:r>
+        <w:rPr>
+          <w:b/>
+          <w:bCs/>
+        </w:rPr>
+        <w:t xml:space="preserve"> </w:t>
+      </w:r>
+      <w:r>
+        <w:rPr>
+          <w:b/>
+          <w:bCs/>
+        </w:rPr>
+        <w:t>Durchbrüchen</w:t>
+      </w:r>
+      <w:r>
+        <w:rPr>
+          <w:b/>
+          <w:bCs/>
+        </w:rPr>
+        <w:t xml:space="preserve"> </w:t>
+      </w:r>
+      <w:r>
+        <w:t xml:space="preserve">erhalten wir Simulationsergebnis von </w:t>
+      </w:r>
+      <w:r>
+        <w:rPr>
+          <w:b/>
+          <w:bCs/>
+        </w:rPr>
+        <w:t>1.716</w:t>
+      </w:r>
+      <w:r>
+        <w:rPr>
+          <w:b/>
+          <w:bCs/>
+        </w:rPr>
+        <w:t xml:space="preserve"> </w:t>
+      </w:r>
+      <w:r>
+        <w:rPr>
+          <w:b/>
+          <w:bCs/>
+        </w:rPr>
+        <w:t>Durchbrüchen pro Jahr</w:t>
       </w:r>
       <w:r>
         <w:t>.</w:t>
@@ -2557,21 +2706,7 @@
           <w:b/>
           <w:bCs/>
         </w:rPr>
-        <w:t xml:space="preserve"> </w:t>
-      </w:r>
-      <w:r>
-        <w:rPr>
-          <w:b/>
-          <w:bCs/>
-        </w:rPr>
-        <w:t>0.003333 %</w:t>
-      </w:r>
-      <w:r>
-        <w:rPr>
-          <w:b/>
-          <w:bCs/>
-        </w:rPr>
-        <w:t xml:space="preserve"> </w:t>
+        <w:t xml:space="preserve"> 0.003333 % </w:t>
       </w:r>
       <w:r>
         <w:t>gekommen.</w:t>
@@ -2636,30 +2771,22 @@
         <w:t xml:space="preserve"> Wahrscheinlichkeit</w:t>
       </w:r>
       <w:r>
-        <w:t xml:space="preserve"> und Entscheidung gekommen: </w:t>
-      </w:r>
-      <w:r>
-        <w:t xml:space="preserve">Die Todeswahrscheinlichkeit durch Steinschlag auf der Kantonstrasse von Schiers </w:t>
-      </w:r>
-      <w:r>
-        <w:t>beträgt</w:t>
-      </w:r>
-      <w:r>
-        <w:t xml:space="preserve">: </w:t>
+        <w:t xml:space="preserve"> und Entscheidung gekommen: Die Todeswahrscheinlichkeit durch Steinschlag auf der Kantonstrasse von </w:t>
+      </w:r>
+      <w:proofErr w:type="spellStart"/>
+      <w:r>
+        <w:t>Schiers</w:t>
+      </w:r>
+      <w:proofErr w:type="spellEnd"/>
+      <w:r>
+        <w:t xml:space="preserve"> beträgt: </w:t>
       </w:r>
       <w:r>
         <w:rPr>
           <w:b/>
           <w:bCs/>
         </w:rPr>
-        <w:t>0.0086609384</w:t>
-      </w:r>
-      <w:r>
-        <w:rPr>
-          <w:b/>
-          <w:bCs/>
-        </w:rPr>
-        <w:t xml:space="preserve"> %</w:t>
+        <w:t>0.0086609384 %</w:t>
       </w:r>
       <w:r>
         <w:t xml:space="preserve">. Da dieser Wert über dem Akzeptanzminimum von </w:t>
@@ -2668,10 +2795,7 @@
         <w:t>0.0001</w:t>
       </w:r>
       <w:r>
-        <w:t xml:space="preserve"> % liegt </w:t>
-      </w:r>
-      <w:r>
-        <w:t>muss die Strasse gesperrt werden.</w:t>
+        <w:t xml:space="preserve"> % liegt muss die Strasse gesperrt werden.</w:t>
       </w:r>
     </w:p>
     <w:p/>
@@ -2709,6 +2833,11 @@
     <w:sdt>
       <w:sdtPr>
         <w:rPr>
+          <w:rFonts w:eastAsiaTheme="minorHAnsi" w:cstheme="minorBidi"/>
+          <w:b w:val="0"/>
+          <w:bCs w:val="0"/>
+          <w:sz w:val="22"/>
+          <w:szCs w:val="22"/>
           <w:lang w:val="de-DE"/>
         </w:rPr>
         <w:id w:val="1768658600"/>
@@ -2719,11 +2848,6 @@
       </w:sdtPr>
       <w:sdtEndPr>
         <w:rPr>
-          <w:rFonts w:eastAsiaTheme="minorHAnsi" w:cstheme="minorBidi"/>
-          <w:b w:val="0"/>
-          <w:bCs w:val="0"/>
-          <w:sz w:val="22"/>
-          <w:szCs w:val="22"/>
           <w:lang w:val="de-CH"/>
         </w:rPr>
       </w:sdtEndPr>
@@ -7955,6 +8079,7 @@
     <w:rsid w:val="00183DBF"/>
     <w:rsid w:val="0035594B"/>
     <w:rsid w:val="00902738"/>
+    <w:rsid w:val="00B01B97"/>
     <w:rsid w:val="00E56F77"/>
   </w:rsids>
   <m:mathPr>
@@ -8722,17 +8847,61 @@
 </file>
 
 <file path=customXml/item2.xml><?xml version="1.0" encoding="utf-8"?>
-<p:properties xmlns:p="http://schemas.microsoft.com/office/2006/metadata/properties" xmlns:xsi="http://www.w3.org/2001/XMLSchema-instance" xmlns:pc="http://schemas.microsoft.com/office/infopath/2007/PartnerControls">
-  <documentManagement>
-    <Sprache xmlns="69e60002-4b69-4aad-9e3a-e3a9db2b0f4f">Deutsch</Sprache>
-    <Format xmlns="69e60002-4b69-4aad-9e3a-e3a9db2b0f4f" xsi:nil="true"/>
-    <Organisation_x0020__x002f__x0020_Hochschule xmlns="69e60002-4b69-4aad-9e3a-e3a9db2b0f4f">HABG</Organisation_x0020__x002f__x0020_Hochschule>
-    <Vorlage xmlns="69e60002-4b69-4aad-9e3a-e3a9db2b0f4f">Bericht</Vorlage>
-  </documentManagement>
-</p:properties>
+<b:Sources xmlns:b="http://schemas.openxmlformats.org/officeDocument/2006/bibliography" xmlns="http://schemas.openxmlformats.org/officeDocument/2006/bibliography" SelectedStyle="\APASixthEditionOfficeOnline.xsl" StyleName="APA" Version="6">
+  <b:Source>
+    <b:Tag>Chr20</b:Tag>
+    <b:SourceType>InternetSite</b:SourceType>
+    <b:Guid>{0289A4B2-42BA-49E7-9C4D-61B3B5FB7FE6}</b:Guid>
+    <b:Title>rnd.de</b:Title>
+    <b:Year>2020</b:Year>
+    <b:Author>
+      <b:Author>
+        <b:NameList>
+          <b:Person>
+            <b:Last>Christ</b:Last>
+            <b:First>J</b:First>
+          </b:Person>
+        </b:NameList>
+      </b:Author>
+    </b:Author>
+    <b:Month>Februar</b:Month>
+    <b:Day>15</b:Day>
+    <b:InternetSiteTitle>rnd.de</b:InternetSiteTitle>
+    <b:URL>https://www.rnd.de/wirtschaft/datenanalyse-autos-werden-nicht-erst-seit-dem-suv-boom-grosser-6GTM66RRNJEC7EYHR3FQS7Y24Y.html</b:URL>
+    <b:RefOrder>1</b:RefOrder>
+  </b:Source>
+  <b:Source>
+    <b:Tag>Bie17</b:Tag>
+    <b:SourceType>Report</b:SourceType>
+    <b:Guid>{148F7247-16CF-4A6E-B06B-3594423C5E7D}</b:Guid>
+    <b:Title>Verkehrsverhalten der Bevölkerung 2015</b:Title>
+    <b:Year>2017</b:Year>
+    <b:Author>
+      <b:Author>
+        <b:NameList>
+          <b:Person>
+            <b:Last>Biedermann</b:Last>
+            <b:First>F</b:First>
+          </b:Person>
+        </b:NameList>
+      </b:Author>
+    </b:Author>
+    <b:Publisher>Bundesamt für Statistik (BFS)</b:Publisher>
+    <b:RefOrder>2</b:RefOrder>
+  </b:Source>
+</b:Sources>
 </file>
 
 <file path=customXml/item3.xml><?xml version="1.0" encoding="utf-8"?>
+<?mso-contentType ?>
+<FormTemplates xmlns="http://schemas.microsoft.com/sharepoint/v3/contenttype/forms">
+  <Display>DocumentLibraryForm</Display>
+  <Edit>DocumentLibraryForm</Edit>
+  <New>DocumentLibraryForm</New>
+</FormTemplates>
+</file>
+
+<file path=customXml/item4.xml><?xml version="1.0" encoding="utf-8"?>
 <ct:contentTypeSchema xmlns:ct="http://schemas.microsoft.com/office/2006/metadata/contentType" xmlns:ma="http://schemas.microsoft.com/office/2006/metadata/properties/metaAttributes" ct:_="" ma:_="" ma:contentTypeName="Dokument" ma:contentTypeID="0x010100AC764BFD121A654BAFEE3F0D30D09696" ma:contentTypeVersion="4" ma:contentTypeDescription="Ein neues Dokument erstellen." ma:contentTypeScope="" ma:versionID="f0b21a448d18db25e00af343419af742">
   <xsd:schema xmlns:xsd="http://www.w3.org/2001/XMLSchema" xmlns:xs="http://www.w3.org/2001/XMLSchema" xmlns:p="http://schemas.microsoft.com/office/2006/metadata/properties" xmlns:ns2="69e60002-4b69-4aad-9e3a-e3a9db2b0f4f" targetNamespace="http://schemas.microsoft.com/office/2006/metadata/properties" ma:root="true" ma:fieldsID="a976930b042ac8693047c70f2498f757" ns2:_="">
     <xsd:import namespace="69e60002-4b69-4aad-9e3a-e3a9db2b0f4f"/>
@@ -8907,59 +9076,15 @@
 </ct:contentTypeSchema>
 </file>
 
-<file path=customXml/item4.xml><?xml version="1.0" encoding="utf-8"?>
-<?mso-contentType ?>
-<FormTemplates xmlns="http://schemas.microsoft.com/sharepoint/v3/contenttype/forms">
-  <Display>DocumentLibraryForm</Display>
-  <Edit>DocumentLibraryForm</Edit>
-  <New>DocumentLibraryForm</New>
-</FormTemplates>
-</file>
-
 <file path=customXml/item5.xml><?xml version="1.0" encoding="utf-8"?>
-<b:Sources xmlns:b="http://schemas.openxmlformats.org/officeDocument/2006/bibliography" xmlns="http://schemas.openxmlformats.org/officeDocument/2006/bibliography" SelectedStyle="\APASixthEditionOfficeOnline.xsl" StyleName="APA" Version="6">
-  <b:Source>
-    <b:Tag>Chr20</b:Tag>
-    <b:SourceType>InternetSite</b:SourceType>
-    <b:Guid>{0289A4B2-42BA-49E7-9C4D-61B3B5FB7FE6}</b:Guid>
-    <b:Title>rnd.de</b:Title>
-    <b:Year>2020</b:Year>
-    <b:Author>
-      <b:Author>
-        <b:NameList>
-          <b:Person>
-            <b:Last>Christ</b:Last>
-            <b:First>J</b:First>
-          </b:Person>
-        </b:NameList>
-      </b:Author>
-    </b:Author>
-    <b:Month>Februar</b:Month>
-    <b:Day>15</b:Day>
-    <b:InternetSiteTitle>rnd.de</b:InternetSiteTitle>
-    <b:URL>https://www.rnd.de/wirtschaft/datenanalyse-autos-werden-nicht-erst-seit-dem-suv-boom-grosser-6GTM66RRNJEC7EYHR3FQS7Y24Y.html</b:URL>
-    <b:RefOrder>1</b:RefOrder>
-  </b:Source>
-  <b:Source>
-    <b:Tag>Bie17</b:Tag>
-    <b:SourceType>Report</b:SourceType>
-    <b:Guid>{148F7247-16CF-4A6E-B06B-3594423C5E7D}</b:Guid>
-    <b:Title>Verkehrsverhalten der Bevölkerung 2015</b:Title>
-    <b:Year>2017</b:Year>
-    <b:Author>
-      <b:Author>
-        <b:NameList>
-          <b:Person>
-            <b:Last>Biedermann</b:Last>
-            <b:First>F</b:First>
-          </b:Person>
-        </b:NameList>
-      </b:Author>
-    </b:Author>
-    <b:Publisher>Bundesamt für Statistik (BFS)</b:Publisher>
-    <b:RefOrder>2</b:RefOrder>
-  </b:Source>
-</b:Sources>
+<p:properties xmlns:p="http://schemas.microsoft.com/office/2006/metadata/properties" xmlns:xsi="http://www.w3.org/2001/XMLSchema-instance" xmlns:pc="http://schemas.microsoft.com/office/infopath/2007/PartnerControls">
+  <documentManagement>
+    <Sprache xmlns="69e60002-4b69-4aad-9e3a-e3a9db2b0f4f">Deutsch</Sprache>
+    <Format xmlns="69e60002-4b69-4aad-9e3a-e3a9db2b0f4f" xsi:nil="true"/>
+    <Organisation_x0020__x002f__x0020_Hochschule xmlns="69e60002-4b69-4aad-9e3a-e3a9db2b0f4f">HABG</Organisation_x0020__x002f__x0020_Hochschule>
+    <Vorlage xmlns="69e60002-4b69-4aad-9e3a-e3a9db2b0f4f">Bericht</Vorlage>
+  </documentManagement>
+</p:properties>
 </file>
 
 <file path=customXml/itemProps1.xml><?xml version="1.0" encoding="utf-8"?>
@@ -8971,16 +9096,22 @@
 </file>
 
 <file path=customXml/itemProps2.xml><?xml version="1.0" encoding="utf-8"?>
-<ds:datastoreItem xmlns:ds="http://schemas.openxmlformats.org/officeDocument/2006/customXml" ds:itemID="{53F71A6D-22FA-4A03-A6E2-74040D64D634}">
+<ds:datastoreItem xmlns:ds="http://schemas.openxmlformats.org/officeDocument/2006/customXml" ds:itemID="{BF85F7AC-E322-4D39-A8D9-59322DF65C0C}">
   <ds:schemaRefs>
-    <ds:schemaRef ds:uri="http://schemas.microsoft.com/office/2006/metadata/properties"/>
-    <ds:schemaRef ds:uri="http://schemas.microsoft.com/office/infopath/2007/PartnerControls"/>
-    <ds:schemaRef ds:uri="69e60002-4b69-4aad-9e3a-e3a9db2b0f4f"/>
+    <ds:schemaRef ds:uri="http://schemas.openxmlformats.org/officeDocument/2006/bibliography"/>
   </ds:schemaRefs>
 </ds:datastoreItem>
 </file>
 
 <file path=customXml/itemProps3.xml><?xml version="1.0" encoding="utf-8"?>
+<ds:datastoreItem xmlns:ds="http://schemas.openxmlformats.org/officeDocument/2006/customXml" ds:itemID="{688BE7A0-5D8C-48EE-9BF3-24A52D728D82}">
+  <ds:schemaRefs>
+    <ds:schemaRef ds:uri="http://schemas.microsoft.com/sharepoint/v3/contenttype/forms"/>
+  </ds:schemaRefs>
+</ds:datastoreItem>
+</file>
+
+<file path=customXml/itemProps4.xml><?xml version="1.0" encoding="utf-8"?>
 <ds:datastoreItem xmlns:ds="http://schemas.openxmlformats.org/officeDocument/2006/customXml" ds:itemID="{72608535-4853-4C58-9BA3-48D94966EB99}">
   <ds:schemaRefs>
     <ds:schemaRef ds:uri="http://schemas.microsoft.com/office/2006/metadata/contentType"/>
@@ -8998,18 +9129,12 @@
 </ds:datastoreItem>
 </file>
 
-<file path=customXml/itemProps4.xml><?xml version="1.0" encoding="utf-8"?>
-<ds:datastoreItem xmlns:ds="http://schemas.openxmlformats.org/officeDocument/2006/customXml" ds:itemID="{688BE7A0-5D8C-48EE-9BF3-24A52D728D82}">
+<file path=customXml/itemProps5.xml><?xml version="1.0" encoding="utf-8"?>
+<ds:datastoreItem xmlns:ds="http://schemas.openxmlformats.org/officeDocument/2006/customXml" ds:itemID="{53F71A6D-22FA-4A03-A6E2-74040D64D634}">
   <ds:schemaRefs>
-    <ds:schemaRef ds:uri="http://schemas.microsoft.com/sharepoint/v3/contenttype/forms"/>
-  </ds:schemaRefs>
-</ds:datastoreItem>
-</file>
-
-<file path=customXml/itemProps5.xml><?xml version="1.0" encoding="utf-8"?>
-<ds:datastoreItem xmlns:ds="http://schemas.openxmlformats.org/officeDocument/2006/customXml" ds:itemID="{BF85F7AC-E322-4D39-A8D9-59322DF65C0C}">
-  <ds:schemaRefs>
-    <ds:schemaRef ds:uri="http://schemas.openxmlformats.org/officeDocument/2006/bibliography"/>
+    <ds:schemaRef ds:uri="http://schemas.microsoft.com/office/2006/metadata/properties"/>
+    <ds:schemaRef ds:uri="http://schemas.microsoft.com/office/infopath/2007/PartnerControls"/>
+    <ds:schemaRef ds:uri="69e60002-4b69-4aad-9e3a-e3a9db2b0f4f"/>
   </ds:schemaRefs>
 </ds:datastoreItem>
 </file>
</xml_diff>

<commit_message>
Aktualisierung Verteilungsfunktionen und Dokumentation erweitert
</commit_message>
<xml_diff>
--- a/cwm1_Bericht.docx
+++ b/cwm1_Bericht.docx
@@ -2409,41 +2409,248 @@
       <w:bookmarkEnd w:id="10"/>
     </w:p>
     <w:p>
+      <w:r>
+        <w:t>Die Monte-Carlo-Simulation ist e</w:t>
+      </w:r>
+      <w:r>
+        <w:t xml:space="preserve">ine computergeschützte Methode, die mit zufälligen Stichproben, eine Vielzahl von weiteren Datensätzen generiert und damit eine statistische Schätzung liefert. In unseren Datensätzen haben wir </w:t>
+      </w:r>
+      <w:r>
+        <w:t>3</w:t>
+      </w:r>
+      <w:r>
+        <w:t xml:space="preserve"> Attribute, die generiert werden müssen. </w:t>
+      </w:r>
+      <w:r>
+        <w:t>Für die Durchführung der Simulation müssen wir von allen Attributen, die optimale Verteilungsfunktion finden, da die Ergebnisse auf der Basis der definierten Verteilungsfunktion generiert werden. Da wir verschiedene Datengrundlagen haben definieren wir die optimale Verteilungsfunktion von beiden Zonen separat.</w:t>
+      </w:r>
+    </w:p>
+    <w:p>
+      <w:pPr>
+        <w:pStyle w:val="berschrift2"/>
+      </w:pPr>
+      <w:r>
+        <w:t>Ablösezone 1</w:t>
+      </w:r>
+    </w:p>
+    <w:p>
+      <w:pPr>
+        <w:pStyle w:val="berschrift3"/>
+      </w:pPr>
+      <w:r>
+        <w:t>Geschwindigkeit</w:t>
+      </w:r>
+    </w:p>
+    <w:p/>
+    <w:p>
+      <w:pPr>
+        <w:pStyle w:val="berschrift3"/>
+      </w:pPr>
+      <w:r>
+        <w:t>Masse</w:t>
+      </w:r>
+    </w:p>
+    <w:p>
+      <w:pPr>
+        <w:pStyle w:val="berschrift3"/>
+      </w:pPr>
+      <w:r>
+        <w:t>Zeitdifferenz</w:t>
+      </w:r>
+    </w:p>
+    <w:p>
+      <w:pPr>
+        <w:pStyle w:val="berschrift2"/>
+      </w:pPr>
+      <w:r>
+        <w:t>Ablösezone 2</w:t>
+      </w:r>
+    </w:p>
+    <w:p>
+      <w:pPr>
+        <w:pStyle w:val="berschrift3"/>
+      </w:pPr>
+      <w:r>
+        <w:t>Geschwindigkeit</w:t>
+      </w:r>
+    </w:p>
+    <w:p>
+      <w:pPr>
+        <w:pStyle w:val="berschrift3"/>
+      </w:pPr>
+      <w:r>
+        <w:t>Masse</w:t>
+      </w:r>
+    </w:p>
+    <w:p>
+      <w:pPr>
+        <w:pStyle w:val="berschrift3"/>
+      </w:pPr>
+      <w:r>
+        <w:t>Zeitdifferenz</w:t>
+      </w:r>
+    </w:p>
+    <w:p/>
+    <w:p>
       <w:pPr>
         <w:pStyle w:val="berschrift1"/>
       </w:pPr>
       <w:bookmarkStart w:id="11" w:name="_Toc137639129"/>
       <w:r>
+        <w:lastRenderedPageBreak/>
         <w:t>Durchbruch</w:t>
       </w:r>
       <w:bookmarkEnd w:id="11"/>
     </w:p>
     <w:p>
       <w:r>
-        <w:t xml:space="preserve">Die Bedingungen in der Ausgangslage wurden für </w:t>
-      </w:r>
-      <w:r>
-        <w:t xml:space="preserve">den Aufbau des Modells in den Simulationen angewendet. Wir vertrauen auf die Schätzungen des </w:t>
-      </w:r>
-      <w:r>
-        <w:t>Ingenieurbüros</w:t>
-      </w:r>
-      <w:r>
-        <w:t>. Wir haben im Modell die folgende Geschäfts-Logik angewendet für die Berechnung der Anzahl Steine, die im Jahr durch die Sicherheitsnetz durchreisen.</w:t>
-      </w:r>
-    </w:p>
-    <w:p>
-      <w:pPr>
-        <w:jc w:val="center"/>
-      </w:pPr>
+        <w:rPr>
+          <w:noProof/>
+        </w:rPr>
+        <mc:AlternateContent>
+          <mc:Choice Requires="wps">
+            <w:drawing>
+              <wp:anchor distT="0" distB="0" distL="114300" distR="114300" simplePos="0" relativeHeight="251668480" behindDoc="0" locked="0" layoutInCell="1" allowOverlap="1" wp14:anchorId="4CA0BE13" wp14:editId="7E2F992B">
+                <wp:simplePos x="0" y="0"/>
+                <wp:positionH relativeFrom="column">
+                  <wp:posOffset>974725</wp:posOffset>
+                </wp:positionH>
+                <wp:positionV relativeFrom="paragraph">
+                  <wp:posOffset>3211830</wp:posOffset>
+                </wp:positionV>
+                <wp:extent cx="3800475" cy="635"/>
+                <wp:effectExtent l="0" t="0" r="0" b="0"/>
+                <wp:wrapTopAndBottom/>
+                <wp:docPr id="1732528862" name="Textfeld 1"/>
+                <wp:cNvGraphicFramePr/>
+                <a:graphic xmlns:a="http://schemas.openxmlformats.org/drawingml/2006/main">
+                  <a:graphicData uri="http://schemas.microsoft.com/office/word/2010/wordprocessingShape">
+                    <wps:wsp>
+                      <wps:cNvSpPr txBox="1"/>
+                      <wps:spPr>
+                        <a:xfrm>
+                          <a:off x="0" y="0"/>
+                          <a:ext cx="3800475" cy="635"/>
+                        </a:xfrm>
+                        <a:prstGeom prst="rect">
+                          <a:avLst/>
+                        </a:prstGeom>
+                        <a:solidFill>
+                          <a:prstClr val="white"/>
+                        </a:solidFill>
+                        <a:ln>
+                          <a:noFill/>
+                        </a:ln>
+                      </wps:spPr>
+                      <wps:txbx>
+                        <w:txbxContent>
+                          <w:p>
+                            <w:pPr>
+                              <w:pStyle w:val="Beschriftung"/>
+                              <w:rPr>
+                                <w:noProof/>
+                              </w:rPr>
+                            </w:pPr>
+                            <w:r>
+                              <w:t xml:space="preserve">Abbildung </w:t>
+                            </w:r>
+                            <w:r>
+                              <w:fldChar w:fldCharType="begin"/>
+                            </w:r>
+                            <w:r>
+                              <w:instrText xml:space="preserve"> SEQ Abbildung \* ARABIC </w:instrText>
+                            </w:r>
+                            <w:r>
+                              <w:fldChar w:fldCharType="separate"/>
+                            </w:r>
+                            <w:r>
+                              <w:rPr>
+                                <w:noProof/>
+                              </w:rPr>
+                              <w:t>7</w:t>
+                            </w:r>
+                            <w:r>
+                              <w:fldChar w:fldCharType="end"/>
+                            </w:r>
+                            <w:r>
+                              <w:t>: Wahrscheinlichkeit Steinschlag</w:t>
+                            </w:r>
+                          </w:p>
+                        </w:txbxContent>
+                      </wps:txbx>
+                      <wps:bodyPr rot="0" spcFirstLastPara="0" vertOverflow="overflow" horzOverflow="overflow" vert="horz" wrap="square" lIns="0" tIns="0" rIns="0" bIns="0" numCol="1" spcCol="0" rtlCol="0" fromWordArt="0" anchor="t" anchorCtr="0" forceAA="0" compatLnSpc="1">
+                        <a:prstTxWarp prst="textNoShape">
+                          <a:avLst/>
+                        </a:prstTxWarp>
+                        <a:spAutoFit/>
+                      </wps:bodyPr>
+                    </wps:wsp>
+                  </a:graphicData>
+                </a:graphic>
+              </wp:anchor>
+            </w:drawing>
+          </mc:Choice>
+          <mc:Fallback>
+            <w:pict>
+              <v:shape w14:anchorId="4CA0BE13" id="Textfeld 1" o:spid="_x0000_s1028" type="#_x0000_t202" style="position:absolute;left:0;text-align:left;margin-left:76.75pt;margin-top:252.9pt;width:299.25pt;height:.05pt;z-index:251668480;visibility:visible;mso-wrap-style:square;mso-wrap-distance-left:9pt;mso-wrap-distance-top:0;mso-wrap-distance-right:9pt;mso-wrap-distance-bottom:0;mso-position-horizontal:absolute;mso-position-horizontal-relative:text;mso-position-vertical:absolute;mso-position-vertical-relative:text;v-text-anchor:top" o:gfxdata="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" stroked="f">
+                <v:textbox style="mso-fit-shape-to-text:t" inset="0,0,0,0">
+                  <w:txbxContent>
+                    <w:p>
+                      <w:pPr>
+                        <w:pStyle w:val="Beschriftung"/>
+                        <w:rPr>
+                          <w:noProof/>
+                        </w:rPr>
+                      </w:pPr>
+                      <w:r>
+                        <w:t xml:space="preserve">Abbildung </w:t>
+                      </w:r>
+                      <w:r>
+                        <w:fldChar w:fldCharType="begin"/>
+                      </w:r>
+                      <w:r>
+                        <w:instrText xml:space="preserve"> SEQ Abbildung \* ARABIC </w:instrText>
+                      </w:r>
+                      <w:r>
+                        <w:fldChar w:fldCharType="separate"/>
+                      </w:r>
+                      <w:r>
+                        <w:rPr>
+                          <w:noProof/>
+                        </w:rPr>
+                        <w:t>7</w:t>
+                      </w:r>
+                      <w:r>
+                        <w:fldChar w:fldCharType="end"/>
+                      </w:r>
+                      <w:r>
+                        <w:t>: Wahrscheinlichkeit Steinschlag</w:t>
+                      </w:r>
+                    </w:p>
+                  </w:txbxContent>
+                </v:textbox>
+                <w10:wrap type="topAndBottom"/>
+              </v:shape>
+            </w:pict>
+          </mc:Fallback>
+        </mc:AlternateContent>
+      </w:r>
       <w:r>
         <w:rPr>
           <w:noProof/>
         </w:rPr>
         <w:drawing>
-          <wp:inline distT="0" distB="0" distL="0" distR="0" wp14:anchorId="75CDCFA0" wp14:editId="3E4F2139">
-            <wp:extent cx="3800724" cy="2600851"/>
-            <wp:effectExtent l="0" t="0" r="0" b="9525"/>
+          <wp:anchor distT="0" distB="0" distL="114300" distR="114300" simplePos="0" relativeHeight="251666432" behindDoc="0" locked="0" layoutInCell="1" allowOverlap="1" wp14:anchorId="75CDCFA0" wp14:editId="36E9A3B4">
+            <wp:simplePos x="0" y="0"/>
+            <wp:positionH relativeFrom="page">
+              <wp:align>center</wp:align>
+            </wp:positionH>
+            <wp:positionV relativeFrom="paragraph">
+              <wp:posOffset>769620</wp:posOffset>
+            </wp:positionV>
+            <wp:extent cx="3800475" cy="2600325"/>
+            <wp:effectExtent l="0" t="0" r="9525" b="9525"/>
+            <wp:wrapTopAndBottom/>
             <wp:docPr id="1601729373" name="Grafik 1601729373" descr="A picture containing diagram, line, screenshot, design&#10;&#10;Description automatically generated"/>
             <wp:cNvGraphicFramePr>
               <a:graphicFrameLocks xmlns:a="http://schemas.openxmlformats.org/drawingml/2006/main" noChangeAspect="1"/>
@@ -2456,14 +2663,20 @@
                     <pic:cNvPicPr/>
                   </pic:nvPicPr>
                   <pic:blipFill rotWithShape="1">
-                    <a:blip r:embed="rId19"/>
+                    <a:blip r:embed="rId19" cstate="print">
+                      <a:extLst>
+                        <a:ext uri="{28A0092B-C50C-407E-A947-70E740481C1C}">
+                          <a14:useLocalDpi xmlns:a14="http://schemas.microsoft.com/office/drawing/2010/main" val="0"/>
+                        </a:ext>
+                      </a:extLst>
+                    </a:blip>
                     <a:srcRect r="51273"/>
                     <a:stretch/>
                   </pic:blipFill>
                   <pic:spPr bwMode="auto">
                     <a:xfrm>
                       <a:off x="0" y="0"/>
-                      <a:ext cx="3800724" cy="2600851"/>
+                      <a:ext cx="3800475" cy="2600325"/>
                     </a:xfrm>
                     <a:prstGeom prst="rect">
                       <a:avLst/>
@@ -2480,9 +2693,26 @@
                 </pic:pic>
               </a:graphicData>
             </a:graphic>
-          </wp:inline>
+          </wp:anchor>
         </w:drawing>
       </w:r>
+      <w:r>
+        <w:t xml:space="preserve">Die Bedingungen in der Ausgangslage wurden für </w:t>
+      </w:r>
+      <w:r>
+        <w:t xml:space="preserve">den Aufbau des Modells in den Simulationen angewendet. Wir vertrauen auf die Schätzungen des </w:t>
+      </w:r>
+      <w:r>
+        <w:t>Ingenieurbüros</w:t>
+      </w:r>
+      <w:r>
+        <w:t>. Wir haben im Modell die folgende Geschäfts-Logik angewendet für die Berechnung der Anzahl Steine, die im Jahr durch die Sicherheitsnetz durchreisen.</w:t>
+      </w:r>
+    </w:p>
+    <w:p>
+      <w:pPr>
+        <w:jc w:val="center"/>
+      </w:pPr>
     </w:p>
     <w:p>
       <w:r>
@@ -2595,7 +2825,6 @@
       </w:pPr>
       <w:bookmarkStart w:id="12" w:name="_Toc137639130"/>
       <w:r>
-        <w:lastRenderedPageBreak/>
         <w:t>Verkehrsaufkommen und Berechnung</w:t>
       </w:r>
       <w:bookmarkEnd w:id="12"/>
@@ -2718,6 +2947,7 @@
       </w:pPr>
       <w:bookmarkStart w:id="13" w:name="_Toc137639131"/>
       <w:r>
+        <w:lastRenderedPageBreak/>
         <w:t>Beurteilung</w:t>
       </w:r>
       <w:bookmarkEnd w:id="13"/>
@@ -8079,7 +8309,7 @@
     <w:rsid w:val="00183DBF"/>
     <w:rsid w:val="0035594B"/>
     <w:rsid w:val="00902738"/>
-    <w:rsid w:val="00B01B97"/>
+    <w:rsid w:val="00DF49CB"/>
     <w:rsid w:val="00E56F77"/>
   </w:rsids>
   <m:mathPr>

</xml_diff>

<commit_message>
Aktualisierung der Dokumentation der Simulation
</commit_message>
<xml_diff>
--- a/cwm1_Bericht.docx
+++ b/cwm1_Bericht.docx
@@ -1673,10 +1673,10 @@
           <w:noProof/>
         </w:rPr>
         <w:drawing>
-          <wp:inline distT="0" distB="0" distL="0" distR="0" wp14:anchorId="620C57FB" wp14:editId="7CF70307">
-            <wp:extent cx="5939790" cy="1980565"/>
-            <wp:effectExtent l="0" t="0" r="3810" b="635"/>
-            <wp:docPr id="693801337" name="Picture 1" descr="A picture containing diagram, line, screenshot, design&#10;&#10;Description automatically generated"/>
+          <wp:inline distT="0" distB="0" distL="0" distR="0" wp14:anchorId="5A029F1A" wp14:editId="1C05763D">
+            <wp:extent cx="5648325" cy="2259330"/>
+            <wp:effectExtent l="0" t="0" r="9525" b="7620"/>
+            <wp:docPr id="1068699399" name="Grafik 7" descr="image"/>
             <wp:cNvGraphicFramePr>
               <a:graphicFrameLocks xmlns:a="http://schemas.openxmlformats.org/drawingml/2006/main" noChangeAspect="1"/>
             </wp:cNvGraphicFramePr>
@@ -1684,23 +1684,36 @@
               <a:graphicData uri="http://schemas.openxmlformats.org/drawingml/2006/picture">
                 <pic:pic xmlns:pic="http://schemas.openxmlformats.org/drawingml/2006/picture">
                   <pic:nvPicPr>
-                    <pic:cNvPr id="693801337" name="Picture 1" descr="A picture containing diagram, line, screenshot, design&#10;&#10;Description automatically generated"/>
-                    <pic:cNvPicPr/>
+                    <pic:cNvPr id="0" name="Picture 13" descr="image"/>
+                    <pic:cNvPicPr>
+                      <a:picLocks noChangeAspect="1" noChangeArrowheads="1"/>
+                    </pic:cNvPicPr>
                   </pic:nvPicPr>
                   <pic:blipFill>
-                    <a:blip r:embed="rId19"/>
+                    <a:blip r:embed="rId19">
+                      <a:extLst>
+                        <a:ext uri="{28A0092B-C50C-407E-A947-70E740481C1C}">
+                          <a14:useLocalDpi xmlns:a14="http://schemas.microsoft.com/office/drawing/2010/main" val="0"/>
+                        </a:ext>
+                      </a:extLst>
+                    </a:blip>
+                    <a:srcRect/>
                     <a:stretch>
                       <a:fillRect/>
                     </a:stretch>
                   </pic:blipFill>
-                  <pic:spPr>
+                  <pic:spPr bwMode="auto">
                     <a:xfrm>
                       <a:off x="0" y="0"/>
-                      <a:ext cx="5939790" cy="1980565"/>
+                      <a:ext cx="5648700" cy="2259480"/>
                     </a:xfrm>
                     <a:prstGeom prst="rect">
                       <a:avLst/>
                     </a:prstGeom>
+                    <a:noFill/>
+                    <a:ln>
+                      <a:noFill/>
+                    </a:ln>
                   </pic:spPr>
                 </pic:pic>
               </a:graphicData>
@@ -2430,7 +2443,7 @@
         <w:pStyle w:val="berschrift2"/>
       </w:pPr>
       <w:r>
-        <w:t>Ablösezone 1</w:t>
+        <w:t>Optimale Verteilungsfunktionen definieren</w:t>
       </w:r>
     </w:p>
     <w:p>
@@ -2438,59 +2451,832 @@
         <w:pStyle w:val="berschrift3"/>
       </w:pPr>
       <w:r>
+        <w:t>Ablösezone 1</w:t>
+      </w:r>
+    </w:p>
+    <w:p>
+      <w:pPr>
+        <w:pStyle w:val="berschrift4"/>
+      </w:pPr>
+      <w:r>
         <w:t>Geschwindigkeit</w:t>
+      </w:r>
+    </w:p>
+    <w:p>
+      <w:pPr>
+        <w:keepNext/>
+        <w:jc w:val="left"/>
+      </w:pPr>
+      <w:r>
+        <w:rPr>
+          <w:noProof/>
+        </w:rPr>
+        <w:drawing>
+          <wp:anchor distT="0" distB="0" distL="114300" distR="114300" simplePos="0" relativeHeight="251669504" behindDoc="0" locked="0" layoutInCell="1" allowOverlap="1" wp14:anchorId="6951CEDB" wp14:editId="090D3537">
+            <wp:simplePos x="4010025" y="6934200"/>
+            <wp:positionH relativeFrom="column">
+              <wp:align>right</wp:align>
+            </wp:positionH>
+            <wp:positionV relativeFrom="paragraph">
+              <wp:align>top</wp:align>
+            </wp:positionV>
+            <wp:extent cx="2828925" cy="2133819"/>
+            <wp:effectExtent l="0" t="0" r="0" b="0"/>
+            <wp:wrapSquare wrapText="bothSides"/>
+            <wp:docPr id="2105204207" name="Grafik 1" descr="Ein Bild, das Reihe, Diagramm, Text, Screenshot enthält.&#10;&#10;Automatisch generierte Beschreibung"/>
+            <wp:cNvGraphicFramePr>
+              <a:graphicFrameLocks xmlns:a="http://schemas.openxmlformats.org/drawingml/2006/main" noChangeAspect="1"/>
+            </wp:cNvGraphicFramePr>
+            <a:graphic xmlns:a="http://schemas.openxmlformats.org/drawingml/2006/main">
+              <a:graphicData uri="http://schemas.openxmlformats.org/drawingml/2006/picture">
+                <pic:pic xmlns:pic="http://schemas.openxmlformats.org/drawingml/2006/picture">
+                  <pic:nvPicPr>
+                    <pic:cNvPr id="2105204207" name="Grafik 1" descr="Ein Bild, das Reihe, Diagramm, Text, Screenshot enthält.&#10;&#10;Automatisch generierte Beschreibung"/>
+                    <pic:cNvPicPr>
+                      <a:picLocks noChangeAspect="1" noChangeArrowheads="1"/>
+                    </pic:cNvPicPr>
+                  </pic:nvPicPr>
+                  <pic:blipFill>
+                    <a:blip r:embed="rId25">
+                      <a:extLst>
+                        <a:ext uri="{28A0092B-C50C-407E-A947-70E740481C1C}">
+                          <a14:useLocalDpi xmlns:a14="http://schemas.microsoft.com/office/drawing/2010/main" val="0"/>
+                        </a:ext>
+                      </a:extLst>
+                    </a:blip>
+                    <a:srcRect/>
+                    <a:stretch>
+                      <a:fillRect/>
+                    </a:stretch>
+                  </pic:blipFill>
+                  <pic:spPr bwMode="auto">
+                    <a:xfrm>
+                      <a:off x="0" y="0"/>
+                      <a:ext cx="2828925" cy="2133819"/>
+                    </a:xfrm>
+                    <a:prstGeom prst="rect">
+                      <a:avLst/>
+                    </a:prstGeom>
+                    <a:noFill/>
+                    <a:ln>
+                      <a:noFill/>
+                    </a:ln>
+                  </pic:spPr>
+                </pic:pic>
+              </a:graphicData>
+            </a:graphic>
+          </wp:anchor>
+        </w:drawing>
+      </w:r>
+      <w:r>
+        <w:t xml:space="preserve">Im Zusammenhang mit der Geschwindigkeit erweist sich der obere Bereich der Werte als von grösserer Bedeutung. Dies ist darauf zurückzuführen, dass Steine mit höherer Geschwindigkeit eine grössere Aufprallenergie aufweisen, die potenziell dazu beitragen kann, das Netz zu durchbrechen. Unter Berücksichtigung dieser Faktoren wird die </w:t>
+      </w:r>
+      <w:proofErr w:type="spellStart"/>
+      <w:r>
+        <w:t>Exponpow</w:t>
+      </w:r>
+      <w:proofErr w:type="spellEnd"/>
+      <w:r>
+        <w:t>-Verteilung als die geeignetste Option ausgewählt.</w:t>
+      </w:r>
+    </w:p>
+    <w:p>
+      <w:pPr>
+        <w:keepNext/>
+        <w:jc w:val="left"/>
+        <w:rPr>
+          <w:sz w:val="2"/>
+          <w:szCs w:val="2"/>
+        </w:rPr>
+      </w:pPr>
+      <w:r>
+        <w:br w:type="textWrapping" w:clear="all"/>
+      </w:r>
+    </w:p>
+    <w:p>
+      <w:pPr>
+        <w:pStyle w:val="Beschriftung"/>
+        <w:jc w:val="right"/>
+      </w:pPr>
+      <w:r>
+        <w:t xml:space="preserve">Abbildung </w:t>
+      </w:r>
+      <w:r>
+        <w:fldChar w:fldCharType="begin"/>
+      </w:r>
+      <w:r>
+        <w:instrText xml:space="preserve"> SEQ Abbildung \* ARABIC </w:instrText>
+      </w:r>
+      <w:r>
+        <w:fldChar w:fldCharType="separate"/>
+      </w:r>
+      <w:r>
+        <w:rPr>
+          <w:noProof/>
+        </w:rPr>
+        <w:t>7</w:t>
+      </w:r>
+      <w:r>
+        <w:fldChar w:fldCharType="end"/>
+      </w:r>
+      <w:r>
+        <w:t xml:space="preserve"> - Verteilungsfunktionen Zone 1 Geschwindigkeit</w:t>
       </w:r>
     </w:p>
     <w:p/>
     <w:p>
       <w:pPr>
-        <w:pStyle w:val="berschrift3"/>
+        <w:pStyle w:val="berschrift4"/>
       </w:pPr>
       <w:r>
         <w:t>Masse</w:t>
       </w:r>
     </w:p>
     <w:p>
-      <w:pPr>
-        <w:pStyle w:val="berschrift3"/>
-      </w:pPr>
-      <w:r>
-        <w:t>Zeitdifferenz</w:t>
+      <w:r>
+        <w:t>Wie auch bei der Geschwindigkeit, sind hier die höheren Werte von Wichtigkeit, da diese auch ein erhöhtes Potenzial zur Durchbrechung des Sicherheitsnetzes aufweisen. Deshalb eignet sich für diese Daten die Gamma-Verteilung am besten.</w:t>
+      </w:r>
+      <w:r>
+        <w:t xml:space="preserve"> </w:t>
+      </w:r>
+      <w:r>
+        <w:rPr>
+          <w:noProof/>
+        </w:rPr>
+        <w:drawing>
+          <wp:anchor distT="0" distB="0" distL="114300" distR="114300" simplePos="0" relativeHeight="251670528" behindDoc="0" locked="0" layoutInCell="1" allowOverlap="1" wp14:anchorId="65708B5F" wp14:editId="7D7D7317">
+            <wp:simplePos x="3810000" y="1533525"/>
+            <wp:positionH relativeFrom="column">
+              <wp:align>right</wp:align>
+            </wp:positionH>
+            <wp:positionV relativeFrom="paragraph">
+              <wp:align>top</wp:align>
+            </wp:positionV>
+            <wp:extent cx="3034988" cy="2181225"/>
+            <wp:effectExtent l="0" t="0" r="0" b="0"/>
+            <wp:wrapSquare wrapText="bothSides"/>
+            <wp:docPr id="823744906" name="Grafik 823744906" descr="Ein Bild, das Text, Screenshot, Diagramm, Reihe enthält.&#10;&#10;Automatisch generierte Beschreibung"/>
+            <wp:cNvGraphicFramePr>
+              <a:graphicFrameLocks xmlns:a="http://schemas.openxmlformats.org/drawingml/2006/main" noChangeAspect="1"/>
+            </wp:cNvGraphicFramePr>
+            <a:graphic xmlns:a="http://schemas.openxmlformats.org/drawingml/2006/main">
+              <a:graphicData uri="http://schemas.openxmlformats.org/drawingml/2006/picture">
+                <pic:pic xmlns:pic="http://schemas.openxmlformats.org/drawingml/2006/picture">
+                  <pic:nvPicPr>
+                    <pic:cNvPr id="1112310990" name="Grafik 2" descr="Ein Bild, das Text, Screenshot, Diagramm, Reihe enthält.&#10;&#10;Automatisch generierte Beschreibung"/>
+                    <pic:cNvPicPr>
+                      <a:picLocks noChangeAspect="1" noChangeArrowheads="1"/>
+                    </pic:cNvPicPr>
+                  </pic:nvPicPr>
+                  <pic:blipFill>
+                    <a:blip r:embed="rId26">
+                      <a:extLst>
+                        <a:ext uri="{28A0092B-C50C-407E-A947-70E740481C1C}">
+                          <a14:useLocalDpi xmlns:a14="http://schemas.microsoft.com/office/drawing/2010/main" val="0"/>
+                        </a:ext>
+                      </a:extLst>
+                    </a:blip>
+                    <a:srcRect/>
+                    <a:stretch>
+                      <a:fillRect/>
+                    </a:stretch>
+                  </pic:blipFill>
+                  <pic:spPr bwMode="auto">
+                    <a:xfrm>
+                      <a:off x="0" y="0"/>
+                      <a:ext cx="3034988" cy="2181225"/>
+                    </a:xfrm>
+                    <a:prstGeom prst="rect">
+                      <a:avLst/>
+                    </a:prstGeom>
+                    <a:noFill/>
+                    <a:ln>
+                      <a:noFill/>
+                    </a:ln>
+                  </pic:spPr>
+                </pic:pic>
+              </a:graphicData>
+            </a:graphic>
+          </wp:anchor>
+        </w:drawing>
       </w:r>
     </w:p>
     <w:p>
       <w:pPr>
-        <w:pStyle w:val="berschrift2"/>
-      </w:pPr>
-      <w:r>
-        <w:t>Ablösezone 2</w:t>
+        <w:keepNext/>
+        <w:jc w:val="left"/>
+        <w:rPr>
+          <w:sz w:val="2"/>
+          <w:szCs w:val="2"/>
+        </w:rPr>
+      </w:pPr>
+      <w:r>
+        <w:br w:type="textWrapping" w:clear="all"/>
       </w:r>
     </w:p>
     <w:p>
       <w:pPr>
-        <w:pStyle w:val="berschrift3"/>
-      </w:pPr>
-      <w:r>
-        <w:t>Geschwindigkeit</w:t>
+        <w:pStyle w:val="Beschriftung"/>
+        <w:jc w:val="right"/>
+      </w:pPr>
+      <w:r>
+        <w:t xml:space="preserve">Abbildung </w:t>
+      </w:r>
+      <w:r>
+        <w:fldChar w:fldCharType="begin"/>
+      </w:r>
+      <w:r>
+        <w:instrText xml:space="preserve"> SEQ Abbildung \* ARABIC </w:instrText>
+      </w:r>
+      <w:r>
+        <w:fldChar w:fldCharType="separate"/>
+      </w:r>
+      <w:r>
+        <w:rPr>
+          <w:noProof/>
+        </w:rPr>
+        <w:t>8</w:t>
+      </w:r>
+      <w:r>
+        <w:fldChar w:fldCharType="end"/>
+      </w:r>
+      <w:r>
+        <w:t xml:space="preserve"> - Verteilungsfunktionen Zone 1 Masse</w:t>
       </w:r>
     </w:p>
     <w:p>
       <w:pPr>
-        <w:pStyle w:val="berschrift3"/>
-      </w:pPr>
-      <w:r>
-        <w:t>Masse</w:t>
+        <w:pStyle w:val="berschrift4"/>
+      </w:pPr>
+      <w:r>
+        <w:t>Zeitdifferenz</w:t>
       </w:r>
     </w:p>
     <w:p>
+      <w:r>
+        <w:t>Im Unterschied zu Massen- und Geschwindigkeitsparametern ist im Kontext der Zeitabstände der untere Bereich von besonderem Interesse. Dies ist auf die Tatsache zurückzuführen, dass bei geringeren Zeitabständen zwischen den Steinschlägen mehr Steine auf das Netz treffen können, bevor eine Leerung stattfindet. Deshalb wird hier die Entscheidung für die Gamma-Verteilung getroffen.</w:t>
+      </w:r>
+      <w:r>
+        <w:t xml:space="preserve"> </w:t>
+      </w:r>
+      <w:r>
+        <w:rPr>
+          <w:noProof/>
+        </w:rPr>
+        <w:drawing>
+          <wp:anchor distT="0" distB="0" distL="114300" distR="114300" simplePos="0" relativeHeight="251671552" behindDoc="0" locked="0" layoutInCell="1" allowOverlap="1" wp14:anchorId="190F3A5D" wp14:editId="601B810B">
+            <wp:simplePos x="3895725" y="4029075"/>
+            <wp:positionH relativeFrom="column">
+              <wp:align>right</wp:align>
+            </wp:positionH>
+            <wp:positionV relativeFrom="paragraph">
+              <wp:align>top</wp:align>
+            </wp:positionV>
+            <wp:extent cx="2943225" cy="2115276"/>
+            <wp:effectExtent l="0" t="0" r="0" b="0"/>
+            <wp:wrapSquare wrapText="bothSides"/>
+            <wp:docPr id="1112310990" name="Grafik 2" descr="Ein Bild, das Text, Screenshot, Diagramm, Reihe enthält.&#10;&#10;Automatisch generierte Beschreibung"/>
+            <wp:cNvGraphicFramePr>
+              <a:graphicFrameLocks xmlns:a="http://schemas.openxmlformats.org/drawingml/2006/main" noChangeAspect="1"/>
+            </wp:cNvGraphicFramePr>
+            <a:graphic xmlns:a="http://schemas.openxmlformats.org/drawingml/2006/main">
+              <a:graphicData uri="http://schemas.openxmlformats.org/drawingml/2006/picture">
+                <pic:pic xmlns:pic="http://schemas.openxmlformats.org/drawingml/2006/picture">
+                  <pic:nvPicPr>
+                    <pic:cNvPr id="1112310990" name="Grafik 2" descr="Ein Bild, das Text, Screenshot, Diagramm, Reihe enthält.&#10;&#10;Automatisch generierte Beschreibung"/>
+                    <pic:cNvPicPr>
+                      <a:picLocks noChangeAspect="1" noChangeArrowheads="1"/>
+                    </pic:cNvPicPr>
+                  </pic:nvPicPr>
+                  <pic:blipFill>
+                    <a:blip r:embed="rId26">
+                      <a:extLst>
+                        <a:ext uri="{28A0092B-C50C-407E-A947-70E740481C1C}">
+                          <a14:useLocalDpi xmlns:a14="http://schemas.microsoft.com/office/drawing/2010/main" val="0"/>
+                        </a:ext>
+                      </a:extLst>
+                    </a:blip>
+                    <a:srcRect/>
+                    <a:stretch>
+                      <a:fillRect/>
+                    </a:stretch>
+                  </pic:blipFill>
+                  <pic:spPr bwMode="auto">
+                    <a:xfrm>
+                      <a:off x="0" y="0"/>
+                      <a:ext cx="2943225" cy="2115276"/>
+                    </a:xfrm>
+                    <a:prstGeom prst="rect">
+                      <a:avLst/>
+                    </a:prstGeom>
+                    <a:noFill/>
+                    <a:ln>
+                      <a:noFill/>
+                    </a:ln>
+                  </pic:spPr>
+                </pic:pic>
+              </a:graphicData>
+            </a:graphic>
+          </wp:anchor>
+        </w:drawing>
+      </w:r>
+    </w:p>
+    <w:p>
+      <w:pPr>
+        <w:keepNext/>
+        <w:jc w:val="left"/>
+        <w:rPr>
+          <w:sz w:val="2"/>
+          <w:szCs w:val="2"/>
+        </w:rPr>
+      </w:pPr>
+      <w:r>
+        <w:br w:type="textWrapping" w:clear="all"/>
+      </w:r>
+    </w:p>
+    <w:p>
+      <w:pPr>
+        <w:pStyle w:val="Beschriftung"/>
+        <w:jc w:val="right"/>
+      </w:pPr>
+      <w:r>
+        <w:t xml:space="preserve">Abbildung </w:t>
+      </w:r>
+      <w:r>
+        <w:fldChar w:fldCharType="begin"/>
+      </w:r>
+      <w:r>
+        <w:instrText xml:space="preserve"> SEQ Abbildung \* ARABIC </w:instrText>
+      </w:r>
+      <w:r>
+        <w:fldChar w:fldCharType="separate"/>
+      </w:r>
+      <w:r>
+        <w:rPr>
+          <w:noProof/>
+        </w:rPr>
+        <w:t>9</w:t>
+      </w:r>
+      <w:r>
+        <w:fldChar w:fldCharType="end"/>
+      </w:r>
+      <w:r>
+        <w:t xml:space="preserve"> - Verteilungsfunktionen Zone 1 Zeitdifferenz</w:t>
+      </w:r>
+    </w:p>
+    <w:p>
       <w:pPr>
         <w:pStyle w:val="berschrift3"/>
       </w:pPr>
       <w:r>
+        <w:t>Ablösezone 2</w:t>
+      </w:r>
+    </w:p>
+    <w:p>
+      <w:pPr>
+        <w:pStyle w:val="berschrift4"/>
+      </w:pPr>
+      <w:r>
+        <w:t>Geschwindigkeit</w:t>
+      </w:r>
+    </w:p>
+    <w:p>
+      <w:pPr>
+        <w:rPr>
+          <w:sz w:val="2"/>
+          <w:szCs w:val="2"/>
+        </w:rPr>
+      </w:pPr>
+      <w:r>
+        <w:rPr>
+          <w:noProof/>
+        </w:rPr>
+        <w:drawing>
+          <wp:anchor distT="0" distB="0" distL="114300" distR="114300" simplePos="0" relativeHeight="251672576" behindDoc="0" locked="0" layoutInCell="1" allowOverlap="1" wp14:anchorId="2536B531" wp14:editId="78B1A1F6">
+            <wp:simplePos x="0" y="0"/>
+            <wp:positionH relativeFrom="column">
+              <wp:posOffset>3214370</wp:posOffset>
+            </wp:positionH>
+            <wp:positionV relativeFrom="paragraph">
+              <wp:posOffset>97155</wp:posOffset>
+            </wp:positionV>
+            <wp:extent cx="2686050" cy="1997710"/>
+            <wp:effectExtent l="0" t="0" r="0" b="2540"/>
+            <wp:wrapSquare wrapText="bothSides"/>
+            <wp:docPr id="1622393414" name="Grafik 4" descr="Ein Bild, das Text, Diagramm, Reihe, Screenshot enthält.&#10;&#10;Automatisch generierte Beschreibung"/>
+            <wp:cNvGraphicFramePr>
+              <a:graphicFrameLocks xmlns:a="http://schemas.openxmlformats.org/drawingml/2006/main" noChangeAspect="1"/>
+            </wp:cNvGraphicFramePr>
+            <a:graphic xmlns:a="http://schemas.openxmlformats.org/drawingml/2006/main">
+              <a:graphicData uri="http://schemas.openxmlformats.org/drawingml/2006/picture">
+                <pic:pic xmlns:pic="http://schemas.openxmlformats.org/drawingml/2006/picture">
+                  <pic:nvPicPr>
+                    <pic:cNvPr id="1622393414" name="Grafik 4" descr="Ein Bild, das Text, Diagramm, Reihe, Screenshot enthält.&#10;&#10;Automatisch generierte Beschreibung"/>
+                    <pic:cNvPicPr>
+                      <a:picLocks noChangeAspect="1" noChangeArrowheads="1"/>
+                    </pic:cNvPicPr>
+                  </pic:nvPicPr>
+                  <pic:blipFill>
+                    <a:blip r:embed="rId27">
+                      <a:extLst>
+                        <a:ext uri="{28A0092B-C50C-407E-A947-70E740481C1C}">
+                          <a14:useLocalDpi xmlns:a14="http://schemas.microsoft.com/office/drawing/2010/main" val="0"/>
+                        </a:ext>
+                      </a:extLst>
+                    </a:blip>
+                    <a:srcRect/>
+                    <a:stretch>
+                      <a:fillRect/>
+                    </a:stretch>
+                  </pic:blipFill>
+                  <pic:spPr bwMode="auto">
+                    <a:xfrm>
+                      <a:off x="0" y="0"/>
+                      <a:ext cx="2686050" cy="1997710"/>
+                    </a:xfrm>
+                    <a:prstGeom prst="rect">
+                      <a:avLst/>
+                    </a:prstGeom>
+                    <a:noFill/>
+                    <a:ln>
+                      <a:noFill/>
+                    </a:ln>
+                  </pic:spPr>
+                </pic:pic>
+              </a:graphicData>
+            </a:graphic>
+            <wp14:sizeRelH relativeFrom="margin">
+              <wp14:pctWidth>0</wp14:pctWidth>
+            </wp14:sizeRelH>
+            <wp14:sizeRelV relativeFrom="margin">
+              <wp14:pctHeight>0</wp14:pctHeight>
+            </wp14:sizeRelV>
+          </wp:anchor>
+        </w:drawing>
+      </w:r>
+      <w:r>
+        <w:t xml:space="preserve">Da die </w:t>
+      </w:r>
+      <w:proofErr w:type="spellStart"/>
+      <w:r>
+        <w:t>Powerlaw</w:t>
+      </w:r>
+      <w:proofErr w:type="spellEnd"/>
+      <w:r>
+        <w:t xml:space="preserve">-Verteilung im Bereich der hohen Geschwindigkeiten (&gt; 40 m/s) eine gute Anpassung aufweist, </w:t>
+      </w:r>
+      <w:r>
+        <w:t>haben wir diese Verteilungsfunktion ausgewählt</w:t>
+      </w:r>
+      <w:r>
+        <w:t>.</w:t>
+      </w:r>
+      <w:r>
+        <w:t xml:space="preserve"> </w:t>
+      </w:r>
+      <w:r>
+        <w:br w:type="textWrapping" w:clear="all"/>
+      </w:r>
+    </w:p>
+    <w:p>
+      <w:pPr>
+        <w:pStyle w:val="Beschriftung"/>
+        <w:jc w:val="right"/>
+      </w:pPr>
+      <w:r>
+        <w:t xml:space="preserve">Abbildung </w:t>
+      </w:r>
+      <w:r>
+        <w:fldChar w:fldCharType="begin"/>
+      </w:r>
+      <w:r>
+        <w:instrText xml:space="preserve"> SEQ Abbildung \* ARABIC </w:instrText>
+      </w:r>
+      <w:r>
+        <w:fldChar w:fldCharType="separate"/>
+      </w:r>
+      <w:r>
+        <w:rPr>
+          <w:noProof/>
+        </w:rPr>
+        <w:t>10</w:t>
+      </w:r>
+      <w:r>
+        <w:fldChar w:fldCharType="end"/>
+      </w:r>
+      <w:r>
+        <w:t xml:space="preserve"> - </w:t>
+      </w:r>
+      <w:r>
+        <w:t xml:space="preserve">Verteilungsfunktionen Zone </w:t>
+      </w:r>
+      <w:r>
+        <w:t>2</w:t>
+      </w:r>
+      <w:r>
+        <w:t xml:space="preserve"> </w:t>
+      </w:r>
+      <w:r>
+        <w:t>Geschwindigkeit</w:t>
+      </w:r>
+    </w:p>
+    <w:p>
+      <w:pPr>
+        <w:pStyle w:val="berschrift4"/>
+      </w:pPr>
+      <w:r>
+        <w:lastRenderedPageBreak/>
+        <w:t>Masse</w:t>
+      </w:r>
+    </w:p>
+    <w:p>
+      <w:pPr>
+        <w:keepNext/>
+        <w:jc w:val="left"/>
+        <w:rPr>
+          <w:sz w:val="2"/>
+          <w:szCs w:val="2"/>
+        </w:rPr>
+      </w:pPr>
+      <w:r>
+        <w:rPr>
+          <w:noProof/>
+        </w:rPr>
+        <w:drawing>
+          <wp:anchor distT="0" distB="0" distL="114300" distR="114300" simplePos="0" relativeHeight="251673600" behindDoc="0" locked="0" layoutInCell="1" allowOverlap="1" wp14:anchorId="58C6E696" wp14:editId="55D37A07">
+            <wp:simplePos x="3895725" y="1162050"/>
+            <wp:positionH relativeFrom="column">
+              <wp:align>right</wp:align>
+            </wp:positionH>
+            <wp:positionV relativeFrom="paragraph">
+              <wp:align>top</wp:align>
+            </wp:positionV>
+            <wp:extent cx="2943225" cy="2150402"/>
+            <wp:effectExtent l="0" t="0" r="0" b="2540"/>
+            <wp:wrapSquare wrapText="bothSides"/>
+            <wp:docPr id="1770914371" name="Grafik 5" descr="Ein Bild, das Text, Diagramm, Reihe, Screenshot enthält.&#10;&#10;Automatisch generierte Beschreibung"/>
+            <wp:cNvGraphicFramePr>
+              <a:graphicFrameLocks xmlns:a="http://schemas.openxmlformats.org/drawingml/2006/main" noChangeAspect="1"/>
+            </wp:cNvGraphicFramePr>
+            <a:graphic xmlns:a="http://schemas.openxmlformats.org/drawingml/2006/main">
+              <a:graphicData uri="http://schemas.openxmlformats.org/drawingml/2006/picture">
+                <pic:pic xmlns:pic="http://schemas.openxmlformats.org/drawingml/2006/picture">
+                  <pic:nvPicPr>
+                    <pic:cNvPr id="1770914371" name="Grafik 5" descr="Ein Bild, das Text, Diagramm, Reihe, Screenshot enthält.&#10;&#10;Automatisch generierte Beschreibung"/>
+                    <pic:cNvPicPr>
+                      <a:picLocks noChangeAspect="1" noChangeArrowheads="1"/>
+                    </pic:cNvPicPr>
+                  </pic:nvPicPr>
+                  <pic:blipFill>
+                    <a:blip r:embed="rId28">
+                      <a:extLst>
+                        <a:ext uri="{28A0092B-C50C-407E-A947-70E740481C1C}">
+                          <a14:useLocalDpi xmlns:a14="http://schemas.microsoft.com/office/drawing/2010/main" val="0"/>
+                        </a:ext>
+                      </a:extLst>
+                    </a:blip>
+                    <a:srcRect/>
+                    <a:stretch>
+                      <a:fillRect/>
+                    </a:stretch>
+                  </pic:blipFill>
+                  <pic:spPr bwMode="auto">
+                    <a:xfrm>
+                      <a:off x="0" y="0"/>
+                      <a:ext cx="2943225" cy="2150402"/>
+                    </a:xfrm>
+                    <a:prstGeom prst="rect">
+                      <a:avLst/>
+                    </a:prstGeom>
+                    <a:noFill/>
+                    <a:ln>
+                      <a:noFill/>
+                    </a:ln>
+                  </pic:spPr>
+                </pic:pic>
+              </a:graphicData>
+            </a:graphic>
+          </wp:anchor>
+        </w:drawing>
+      </w:r>
+    </w:p>
+    <w:p>
+      <w:pPr>
+        <w:keepNext/>
+        <w:jc w:val="left"/>
+        <w:rPr>
+          <w:sz w:val="2"/>
+          <w:szCs w:val="2"/>
+        </w:rPr>
+      </w:pPr>
+      <w:r>
+        <w:t>Selbe Entscheidungsgrundlage wie bei der Verteilungsfunktion der Ablösezone 1 und dem Attribut Geschwindigkeit. Die Gamma-Verteilung wurde gewählt.</w:t>
+      </w:r>
+      <w:r>
+        <w:br w:type="textWrapping" w:clear="all"/>
+      </w:r>
+    </w:p>
+    <w:p>
+      <w:pPr>
+        <w:pStyle w:val="Beschriftung"/>
+        <w:jc w:val="right"/>
+      </w:pPr>
+      <w:r>
+        <w:t xml:space="preserve">Abbildung </w:t>
+      </w:r>
+      <w:r>
+        <w:fldChar w:fldCharType="begin"/>
+      </w:r>
+      <w:r>
+        <w:instrText xml:space="preserve"> SEQ Abbildung \* ARABIC </w:instrText>
+      </w:r>
+      <w:r>
+        <w:fldChar w:fldCharType="separate"/>
+      </w:r>
+      <w:r>
+        <w:rPr>
+          <w:noProof/>
+        </w:rPr>
+        <w:t>11</w:t>
+      </w:r>
+      <w:r>
+        <w:fldChar w:fldCharType="end"/>
+      </w:r>
+      <w:r>
+        <w:t xml:space="preserve"> - </w:t>
+      </w:r>
+      <w:r>
+        <w:t xml:space="preserve">Verteilungsfunktionen Zone 2 </w:t>
+      </w:r>
+      <w:r>
+        <w:t>Masse</w:t>
+      </w:r>
+    </w:p>
+    <w:p>
+      <w:pPr>
+        <w:pStyle w:val="berschrift4"/>
+      </w:pPr>
+      <w:r>
         <w:t>Zeitdifferenz</w:t>
       </w:r>
     </w:p>
-    <w:p/>
+    <w:p>
+      <w:pPr>
+        <w:keepNext/>
+        <w:jc w:val="left"/>
+        <w:rPr>
+          <w:sz w:val="2"/>
+          <w:szCs w:val="2"/>
+        </w:rPr>
+      </w:pPr>
+      <w:r>
+        <w:rPr>
+          <w:noProof/>
+        </w:rPr>
+        <w:drawing>
+          <wp:anchor distT="0" distB="0" distL="114300" distR="114300" simplePos="0" relativeHeight="251674624" behindDoc="0" locked="0" layoutInCell="1" allowOverlap="1" wp14:anchorId="23E6AA63" wp14:editId="70AD74AF">
+            <wp:simplePos x="3924300" y="4000500"/>
+            <wp:positionH relativeFrom="column">
+              <wp:align>right</wp:align>
+            </wp:positionH>
+            <wp:positionV relativeFrom="paragraph">
+              <wp:align>top</wp:align>
+            </wp:positionV>
+            <wp:extent cx="2914650" cy="2129524"/>
+            <wp:effectExtent l="0" t="0" r="0" b="4445"/>
+            <wp:wrapSquare wrapText="bothSides"/>
+            <wp:docPr id="1675729976" name="Grafik 6" descr="Ein Bild, das Text, Reihe, Diagramm, Screenshot enthält.&#10;&#10;Automatisch generierte Beschreibung"/>
+            <wp:cNvGraphicFramePr>
+              <a:graphicFrameLocks xmlns:a="http://schemas.openxmlformats.org/drawingml/2006/main" noChangeAspect="1"/>
+            </wp:cNvGraphicFramePr>
+            <a:graphic xmlns:a="http://schemas.openxmlformats.org/drawingml/2006/main">
+              <a:graphicData uri="http://schemas.openxmlformats.org/drawingml/2006/picture">
+                <pic:pic xmlns:pic="http://schemas.openxmlformats.org/drawingml/2006/picture">
+                  <pic:nvPicPr>
+                    <pic:cNvPr id="1675729976" name="Grafik 6" descr="Ein Bild, das Text, Reihe, Diagramm, Screenshot enthält.&#10;&#10;Automatisch generierte Beschreibung"/>
+                    <pic:cNvPicPr>
+                      <a:picLocks noChangeAspect="1" noChangeArrowheads="1"/>
+                    </pic:cNvPicPr>
+                  </pic:nvPicPr>
+                  <pic:blipFill>
+                    <a:blip r:embed="rId29">
+                      <a:extLst>
+                        <a:ext uri="{28A0092B-C50C-407E-A947-70E740481C1C}">
+                          <a14:useLocalDpi xmlns:a14="http://schemas.microsoft.com/office/drawing/2010/main" val="0"/>
+                        </a:ext>
+                      </a:extLst>
+                    </a:blip>
+                    <a:srcRect/>
+                    <a:stretch>
+                      <a:fillRect/>
+                    </a:stretch>
+                  </pic:blipFill>
+                  <pic:spPr bwMode="auto">
+                    <a:xfrm>
+                      <a:off x="0" y="0"/>
+                      <a:ext cx="2914650" cy="2129524"/>
+                    </a:xfrm>
+                    <a:prstGeom prst="rect">
+                      <a:avLst/>
+                    </a:prstGeom>
+                    <a:noFill/>
+                    <a:ln>
+                      <a:noFill/>
+                    </a:ln>
+                  </pic:spPr>
+                </pic:pic>
+              </a:graphicData>
+            </a:graphic>
+          </wp:anchor>
+        </w:drawing>
+      </w:r>
+    </w:p>
+    <w:p>
+      <w:pPr>
+        <w:keepNext/>
+        <w:jc w:val="left"/>
+        <w:rPr>
+          <w:sz w:val="2"/>
+          <w:szCs w:val="2"/>
+        </w:rPr>
+      </w:pPr>
+      <w:r>
+        <w:t>Die Lognorm-Verteilung weist die höchste Übereinstimmung mit der Verteilung der Daten auf.</w:t>
+      </w:r>
+      <w:r>
+        <w:br w:type="textWrapping" w:clear="all"/>
+      </w:r>
+    </w:p>
+    <w:p>
+      <w:pPr>
+        <w:pStyle w:val="Beschriftung"/>
+        <w:jc w:val="right"/>
+      </w:pPr>
+      <w:r>
+        <w:t xml:space="preserve">Abbildung </w:t>
+      </w:r>
+      <w:r>
+        <w:fldChar w:fldCharType="begin"/>
+      </w:r>
+      <w:r>
+        <w:instrText xml:space="preserve"> SEQ Abbildung \* ARABIC </w:instrText>
+      </w:r>
+      <w:r>
+        <w:fldChar w:fldCharType="separate"/>
+      </w:r>
+      <w:r>
+        <w:rPr>
+          <w:noProof/>
+        </w:rPr>
+        <w:t>12</w:t>
+      </w:r>
+      <w:r>
+        <w:fldChar w:fldCharType="end"/>
+      </w:r>
+      <w:r>
+        <w:t xml:space="preserve"> - </w:t>
+      </w:r>
+      <w:r>
+        <w:t xml:space="preserve">Verteilungsfunktionen Zone 2 </w:t>
+      </w:r>
+      <w:r>
+        <w:t>Zeitdifferenz</w:t>
+      </w:r>
+    </w:p>
+    <w:p>
+      <w:pPr>
+        <w:pStyle w:val="berschrift2"/>
+      </w:pPr>
+      <w:r>
+        <w:t xml:space="preserve">Simulation der Daten </w:t>
+      </w:r>
+    </w:p>
+    <w:p>
+      <w:r>
+        <w:t xml:space="preserve">Für die Simulation kommt die Monte-Carlo-Methodik zum Einsatz. Hierbei erfolgt die Simulation numerischer Werte auf der Grundlage vorab definierter Verteilungen durch Einsatz der Funktionen von </w:t>
+      </w:r>
+      <w:proofErr w:type="spellStart"/>
+      <w:proofErr w:type="gramStart"/>
+      <w:r>
+        <w:t>scipy.stats</w:t>
+      </w:r>
+      <w:proofErr w:type="spellEnd"/>
+      <w:proofErr w:type="gramEnd"/>
+      <w:r>
+        <w:t>.</w:t>
+      </w:r>
+    </w:p>
+    <w:p>
+      <w:r>
+        <w:t>Die Zuverlässigkeit einer Monte-Carlo-Simulation ist stark von der Anzahl der Durchläufe abhängig. Ideal für die Analyse wäre eine möglichst hohe Anzahl von Durchläufen. Allerdings steigt mit zunehmender Anzahl der Durchläufe auch der Rechenaufwand. Unter Berücksichtigung dieser Aspekte wurde ein Kompromiss gefunden und die Durchlaufanzahl auf 10 Millionen</w:t>
+      </w:r>
+      <w:r>
+        <w:t xml:space="preserve"> pro Ablösezone</w:t>
+      </w:r>
+      <w:r>
+        <w:t xml:space="preserve"> festgelegt.</w:t>
+      </w:r>
+    </w:p>
     <w:p>
       <w:pPr>
         <w:pStyle w:val="berschrift1"/>
@@ -2567,7 +3353,7 @@
                               <w:rPr>
                                 <w:noProof/>
                               </w:rPr>
-                              <w:t>7</w:t>
+                              <w:t>13</w:t>
                             </w:r>
                             <w:r>
                               <w:fldChar w:fldCharType="end"/>
@@ -2618,7 +3404,7 @@
                         <w:rPr>
                           <w:noProof/>
                         </w:rPr>
-                        <w:t>7</w:t>
+                        <w:t>13</w:t>
                       </w:r>
                       <w:r>
                         <w:fldChar w:fldCharType="end"/>
@@ -2663,7 +3449,7 @@
                     <pic:cNvPicPr/>
                   </pic:nvPicPr>
                   <pic:blipFill rotWithShape="1">
-                    <a:blip r:embed="rId19" cstate="print">
+                    <a:blip r:embed="rId30" cstate="print">
                       <a:extLst>
                         <a:ext uri="{28A0092B-C50C-407E-A947-70E740481C1C}">
                           <a14:useLocalDpi xmlns:a14="http://schemas.microsoft.com/office/drawing/2010/main" val="0"/>
@@ -3030,10 +3816,6 @@
     </w:p>
     <w:p/>
     <w:p/>
-    <w:p/>
-    <w:p/>
-    <w:p/>
-    <w:p/>
     <w:p>
       <w:pPr>
         <w:spacing w:before="0" w:after="200"/>
@@ -3044,9 +3826,6 @@
           <w:docGrid w:linePitch="360"/>
         </w:sectPr>
       </w:pPr>
-      <w:r>
-        <w:br w:type="page"/>
-      </w:r>
       <w:r>
         <w:fldChar w:fldCharType="begin"/>
       </w:r>
@@ -8309,7 +9088,7 @@
     <w:rsid w:val="00183DBF"/>
     <w:rsid w:val="0035594B"/>
     <w:rsid w:val="00902738"/>
-    <w:rsid w:val="00DF49CB"/>
+    <w:rsid w:val="00A85CFA"/>
     <w:rsid w:val="00E56F77"/>
   </w:rsids>
   <m:mathPr>

</xml_diff>